<commit_message>
use cases and sd
</commit_message>
<xml_diff>
--- a/Documentation/Use Cases/UC1.1 - Save Mood Severity.docx
+++ b/Documentation/Use Cases/UC1.1 - Save Mood Severity.docx
@@ -60,23 +60,7 @@
                 <w:rFonts w:ascii="Tahoma" w:hAnsi="Tahoma"/>
                 <w:sz w:val="16"/>
               </w:rPr>
-              <w:t xml:space="preserve">Use Case ID </w:t>
-            </w:r>
-            <w:proofErr w:type="gramStart"/>
-            <w:r>
-              <w:rPr>
-                <w:rFonts w:ascii="Tahoma" w:hAnsi="Tahoma"/>
-                <w:sz w:val="16"/>
-              </w:rPr>
-              <w:t>Number :</w:t>
-            </w:r>
-            <w:proofErr w:type="gramEnd"/>
-            <w:r>
-              <w:rPr>
-                <w:rFonts w:ascii="Tahoma" w:hAnsi="Tahoma"/>
-                <w:sz w:val="16"/>
-              </w:rPr>
-              <w:t xml:space="preserve">        </w:t>
+              <w:t xml:space="preserve">Use Case ID Number :        </w:t>
             </w:r>
             <w:r>
               <w:rPr>
@@ -105,17 +89,8 @@
                 <w:rFonts w:ascii="Tahoma" w:hAnsi="Tahoma"/>
                 <w:sz w:val="16"/>
               </w:rPr>
-              <w:t xml:space="preserve">Subject </w:t>
-            </w:r>
-            <w:proofErr w:type="gramStart"/>
-            <w:r>
-              <w:rPr>
-                <w:rFonts w:ascii="Tahoma" w:hAnsi="Tahoma"/>
-                <w:sz w:val="16"/>
-              </w:rPr>
-              <w:t>Area :</w:t>
-            </w:r>
-            <w:proofErr w:type="gramEnd"/>
+              <w:t>Subject Area :</w:t>
+            </w:r>
             <w:r>
               <w:rPr>
                 <w:rFonts w:ascii="Tahoma" w:hAnsi="Tahoma"/>
@@ -138,7 +113,6 @@
                 <w:sz w:val="16"/>
               </w:rPr>
             </w:pPr>
-            <w:proofErr w:type="gramStart"/>
             <w:r>
               <w:rPr>
                 <w:rFonts w:ascii="Tahoma" w:hAnsi="Tahoma"/>
@@ -146,7 +120,6 @@
               </w:rPr>
               <w:t>Description :</w:t>
             </w:r>
-            <w:proofErr w:type="gramEnd"/>
             <w:r>
               <w:rPr>
                 <w:rFonts w:ascii="Tahoma" w:hAnsi="Tahoma"/>
@@ -318,7 +291,7 @@
                 <w:rFonts w:ascii="Tahoma" w:hAnsi="Tahoma"/>
                 <w:sz w:val="16"/>
               </w:rPr>
-              <w:t>1.1.1</w:t>
+              <w:t xml:space="preserve">1.1 </w:t>
             </w:r>
           </w:p>
         </w:tc>
@@ -338,7 +311,7 @@
                 <w:rFonts w:ascii="Tahoma" w:hAnsi="Tahoma"/>
                 <w:sz w:val="16"/>
               </w:rPr>
-              <w:t>User mood severity entry</w:t>
+              <w:t>User mood rating</w:t>
             </w:r>
           </w:p>
         </w:tc>
@@ -363,7 +336,7 @@
                 <w:rFonts w:ascii="Tahoma" w:hAnsi="Tahoma"/>
                 <w:sz w:val="16"/>
               </w:rPr>
-              <w:t>1.1.1.1</w:t>
+              <w:t>1.1.1</w:t>
             </w:r>
           </w:p>
         </w:tc>
@@ -383,21 +356,7 @@
                 <w:rFonts w:ascii="Tahoma" w:hAnsi="Tahoma"/>
                 <w:sz w:val="16"/>
               </w:rPr>
-              <w:t>Anxiety, mania, depression</w:t>
-            </w:r>
-            <w:r>
-              <w:rPr>
-                <w:rFonts w:ascii="Tahoma" w:hAnsi="Tahoma"/>
-                <w:sz w:val="16"/>
-              </w:rPr>
-              <w:t>, irritability</w:t>
-            </w:r>
-            <w:r>
-              <w:rPr>
-                <w:rFonts w:ascii="Tahoma" w:hAnsi="Tahoma"/>
-                <w:sz w:val="16"/>
-              </w:rPr>
-              <w:t xml:space="preserve"> defaults</w:t>
+              <w:t>User mood severity entry</w:t>
             </w:r>
           </w:p>
         </w:tc>
@@ -417,6 +376,13 @@
                 <w:sz w:val="16"/>
               </w:rPr>
             </w:pPr>
+            <w:r>
+              <w:rPr>
+                <w:rFonts w:ascii="Tahoma" w:hAnsi="Tahoma"/>
+                <w:sz w:val="16"/>
+              </w:rPr>
+              <w:t>1.1.1.1</w:t>
+            </w:r>
           </w:p>
         </w:tc>
         <w:tc>
@@ -430,6 +396,84 @@
                 <w:sz w:val="16"/>
               </w:rPr>
             </w:pPr>
+            <w:r>
+              <w:rPr>
+                <w:rFonts w:ascii="Tahoma" w:hAnsi="Tahoma"/>
+                <w:sz w:val="16"/>
+              </w:rPr>
+              <w:t>Anxiety, mania, depression</w:t>
+            </w:r>
+            <w:r>
+              <w:rPr>
+                <w:rFonts w:ascii="Tahoma" w:hAnsi="Tahoma"/>
+                <w:sz w:val="16"/>
+              </w:rPr>
+              <w:t>, irritability</w:t>
+            </w:r>
+            <w:r>
+              <w:rPr>
+                <w:rFonts w:ascii="Tahoma" w:hAnsi="Tahoma"/>
+                <w:sz w:val="16"/>
+              </w:rPr>
+              <w:t xml:space="preserve"> defaults</w:t>
+            </w:r>
+          </w:p>
+        </w:tc>
+      </w:tr>
+      <w:tr>
+        <w:trPr>
+          <w:trHeight w:val="260"/>
+        </w:trPr>
+        <w:tc>
+          <w:tcPr>
+            <w:tcW w:w="1008" w:type="dxa"/>
+          </w:tcPr>
+          <w:p>
+            <w:pPr>
+              <w:rPr>
+                <w:rFonts w:ascii="Tahoma" w:hAnsi="Tahoma"/>
+                <w:sz w:val="16"/>
+              </w:rPr>
+            </w:pPr>
+            <w:r>
+              <w:rPr>
+                <w:rFonts w:ascii="Tahoma" w:hAnsi="Tahoma"/>
+                <w:sz w:val="16"/>
+              </w:rPr>
+              <w:t>1.1.2</w:t>
+            </w:r>
+          </w:p>
+        </w:tc>
+        <w:tc>
+          <w:tcPr>
+            <w:tcW w:w="7740" w:type="dxa"/>
+          </w:tcPr>
+          <w:p>
+            <w:pPr>
+              <w:tabs>
+                <w:tab w:val="left" w:pos="2492"/>
+              </w:tabs>
+              <w:rPr>
+                <w:rFonts w:ascii="Tahoma" w:hAnsi="Tahoma"/>
+                <w:sz w:val="16"/>
+              </w:rPr>
+            </w:pPr>
+            <w:r>
+              <w:rPr>
+                <w:rFonts w:ascii="Tahoma" w:hAnsi="Tahoma"/>
+                <w:sz w:val="16"/>
+              </w:rPr>
+              <w:t>Default Emotions to rate</w:t>
+            </w:r>
+            <w:r>
+              <w:rPr>
+                <w:rFonts w:ascii="Tahoma" w:hAnsi="Tahoma"/>
+                <w:sz w:val="16"/>
+              </w:rPr>
+              <w:t xml:space="preserve"> to none</w:t>
+            </w:r>
+            <w:bookmarkStart w:id="0" w:name="_GoBack"/>
+            <w:bookmarkEnd w:id="0"/>
           </w:p>
         </w:tc>
       </w:tr>
@@ -2361,16 +2405,8 @@
               <w:rPr>
                 <w:sz w:val="16"/>
               </w:rPr>
-              <w:t xml:space="preserve">The data is saved to the local </w:t>
-            </w:r>
-            <w:proofErr w:type="spellStart"/>
-            <w:r>
-              <w:rPr>
-                <w:sz w:val="16"/>
-              </w:rPr>
-              <w:t>db</w:t>
-            </w:r>
-            <w:proofErr w:type="spellEnd"/>
+              <w:t>The data is saved to the local db</w:t>
+            </w:r>
           </w:p>
         </w:tc>
       </w:tr>
@@ -3877,7 +3913,7 @@
                 </w:ffData>
               </w:fldChar>
             </w:r>
-            <w:bookmarkStart w:id="0" w:name="Check1"/>
+            <w:bookmarkStart w:id="1" w:name="Check1"/>
             <w:r>
               <w:rPr>
                 <w:rFonts w:ascii="Tahoma" w:hAnsi="Tahoma"/>
@@ -3909,7 +3945,7 @@
               </w:rPr>
               <w:fldChar w:fldCharType="end"/>
             </w:r>
-            <w:bookmarkEnd w:id="0"/>
+            <w:bookmarkEnd w:id="1"/>
             <w:r>
               <w:rPr>
                 <w:rFonts w:ascii="Tahoma" w:hAnsi="Tahoma"/>
@@ -3942,7 +3978,7 @@
                 </w:ffData>
               </w:fldChar>
             </w:r>
-            <w:bookmarkStart w:id="1" w:name="Check2"/>
+            <w:bookmarkStart w:id="2" w:name="Check2"/>
             <w:r>
               <w:rPr>
                 <w:rFonts w:ascii="Tahoma" w:hAnsi="Tahoma"/>
@@ -3970,7 +4006,7 @@
               </w:rPr>
               <w:fldChar w:fldCharType="end"/>
             </w:r>
-            <w:bookmarkEnd w:id="1"/>
+            <w:bookmarkEnd w:id="2"/>
             <w:r>
               <w:rPr>
                 <w:rFonts w:ascii="Tahoma" w:hAnsi="Tahoma"/>
@@ -3995,7 +4031,7 @@
                 </w:ffData>
               </w:fldChar>
             </w:r>
-            <w:bookmarkStart w:id="2" w:name="Check3"/>
+            <w:bookmarkStart w:id="3" w:name="Check3"/>
             <w:r>
               <w:rPr>
                 <w:rFonts w:ascii="Tahoma" w:hAnsi="Tahoma"/>
@@ -4023,7 +4059,7 @@
               </w:rPr>
               <w:fldChar w:fldCharType="end"/>
             </w:r>
-            <w:bookmarkEnd w:id="2"/>
+            <w:bookmarkEnd w:id="3"/>
             <w:r>
               <w:rPr>
                 <w:rFonts w:ascii="Tahoma" w:hAnsi="Tahoma"/>
@@ -4048,7 +4084,7 @@
                 </w:ffData>
               </w:fldChar>
             </w:r>
-            <w:bookmarkStart w:id="3" w:name="Check4"/>
+            <w:bookmarkStart w:id="4" w:name="Check4"/>
             <w:r>
               <w:rPr>
                 <w:rFonts w:ascii="Tahoma" w:hAnsi="Tahoma"/>
@@ -4076,7 +4112,7 @@
               </w:rPr>
               <w:fldChar w:fldCharType="end"/>
             </w:r>
-            <w:bookmarkEnd w:id="3"/>
+            <w:bookmarkEnd w:id="4"/>
             <w:r>
               <w:rPr>
                 <w:rFonts w:ascii="Tahoma" w:hAnsi="Tahoma"/>
@@ -4101,7 +4137,7 @@
                 </w:ffData>
               </w:fldChar>
             </w:r>
-            <w:bookmarkStart w:id="4" w:name="Check5"/>
+            <w:bookmarkStart w:id="5" w:name="Check5"/>
             <w:r>
               <w:rPr>
                 <w:rFonts w:ascii="Tahoma" w:hAnsi="Tahoma"/>
@@ -4129,7 +4165,7 @@
               </w:rPr>
               <w:fldChar w:fldCharType="end"/>
             </w:r>
-            <w:bookmarkEnd w:id="4"/>
+            <w:bookmarkEnd w:id="5"/>
             <w:r>
               <w:rPr>
                 <w:rFonts w:ascii="Tahoma" w:hAnsi="Tahoma"/>
@@ -5559,7 +5595,7 @@
                 </w:ffData>
               </w:fldChar>
             </w:r>
-            <w:bookmarkStart w:id="5" w:name="Check6"/>
+            <w:bookmarkStart w:id="6" w:name="Check6"/>
             <w:r>
               <w:rPr>
                 <w:rFonts w:ascii="Tahoma" w:hAnsi="Tahoma"/>
@@ -5587,7 +5623,7 @@
               </w:rPr>
               <w:fldChar w:fldCharType="end"/>
             </w:r>
-            <w:bookmarkEnd w:id="5"/>
+            <w:bookmarkEnd w:id="6"/>
             <w:r>
               <w:rPr>
                 <w:rFonts w:ascii="Tahoma" w:hAnsi="Tahoma"/>
@@ -5612,7 +5648,7 @@
                 </w:ffData>
               </w:fldChar>
             </w:r>
-            <w:bookmarkStart w:id="6" w:name="Check7"/>
+            <w:bookmarkStart w:id="7" w:name="Check7"/>
             <w:r>
               <w:rPr>
                 <w:rFonts w:ascii="Tahoma" w:hAnsi="Tahoma"/>
@@ -5640,7 +5676,7 @@
               </w:rPr>
               <w:fldChar w:fldCharType="end"/>
             </w:r>
-            <w:bookmarkEnd w:id="6"/>
+            <w:bookmarkEnd w:id="7"/>
             <w:r>
               <w:rPr>
                 <w:rFonts w:ascii="Tahoma" w:hAnsi="Tahoma"/>
@@ -5694,7 +5730,7 @@
                 </w:ffData>
               </w:fldChar>
             </w:r>
-            <w:bookmarkStart w:id="7" w:name="Check8"/>
+            <w:bookmarkStart w:id="8" w:name="Check8"/>
             <w:r>
               <w:rPr>
                 <w:rFonts w:ascii="Tahoma" w:hAnsi="Tahoma"/>
@@ -5722,7 +5758,7 @@
               </w:rPr>
               <w:fldChar w:fldCharType="end"/>
             </w:r>
-            <w:bookmarkEnd w:id="7"/>
+            <w:bookmarkEnd w:id="8"/>
             <w:r>
               <w:rPr>
                 <w:rFonts w:ascii="Tahoma" w:hAnsi="Tahoma"/>
@@ -5747,7 +5783,7 @@
                 </w:ffData>
               </w:fldChar>
             </w:r>
-            <w:bookmarkStart w:id="8" w:name="Check9"/>
+            <w:bookmarkStart w:id="9" w:name="Check9"/>
             <w:r>
               <w:rPr>
                 <w:rFonts w:ascii="Tahoma" w:hAnsi="Tahoma"/>
@@ -5775,7 +5811,7 @@
               </w:rPr>
               <w:fldChar w:fldCharType="end"/>
             </w:r>
-            <w:bookmarkEnd w:id="8"/>
+            <w:bookmarkEnd w:id="9"/>
           </w:p>
         </w:tc>
       </w:tr>
@@ -6562,8 +6598,6 @@
       <w:r>
         <w:tab/>
       </w:r>
-      <w:bookmarkStart w:id="9" w:name="_GoBack"/>
-      <w:bookmarkEnd w:id="9"/>
     </w:p>
     <w:sectPr>
       <w:pgSz w:w="12240" w:h="15840" w:code="1"/>

</xml_diff>